<commit_message>
Normal and good solutions for task 1
</commit_message>
<xml_diff>
--- a/Assets/Admin/Tasks/Beginner/Task1-Переключение_панелей_в_интерфейсе/Task1.docx
+++ b/Assets/Admin/Tasks/Beginner/Task1-Переключение_панелей_в_интерфейсе/Task1.docx
@@ -2,7 +2,14 @@
 <file path=word/document.xml><?xml version="1.0" encoding="utf-8"?>
 <w:document xmlns:wpc="http://schemas.microsoft.com/office/word/2010/wordprocessingCanvas" xmlns:cx="http://schemas.microsoft.com/office/drawing/2014/chartex" xmlns:cx1="http://schemas.microsoft.com/office/drawing/2015/9/8/chartex" xmlns:cx2="http://schemas.microsoft.com/office/drawing/2015/10/21/chartex" xmlns:cx3="http://schemas.microsoft.com/office/drawing/2016/5/9/chartex" xmlns:cx4="http://schemas.microsoft.com/office/drawing/2016/5/10/chartex" xmlns:cx5="http://schemas.microsoft.com/office/drawing/2016/5/11/chartex" xmlns:cx6="http://schemas.microsoft.com/office/drawing/2016/5/12/chartex" xmlns:cx7="http://schemas.microsoft.com/office/drawing/2016/5/13/chartex" xmlns:cx8="http://schemas.microsoft.com/office/drawing/2016/5/14/chartex" xmlns:mc="http://schemas.openxmlformats.org/markup-compatibility/2006" xmlns:aink="http://schemas.microsoft.com/office/drawing/2016/ink" xmlns:am3d="http://schemas.microsoft.com/office/drawing/2017/model3d" xmlns:o="urn:schemas-microsoft-com:office:office" xmlns:r="http://schemas.openxmlformats.org/officeDocument/2006/relationships" xmlns:m="http://schemas.openxmlformats.org/officeDocument/2006/math" xmlns:v="urn:schemas-microsoft-com:vml" xmlns:wp14="http://schemas.microsoft.com/office/word/2010/wordprocessingDrawing" xmlns:wp="http://schemas.openxmlformats.org/drawingml/2006/wordprocessingDrawing" xmlns:w10="urn:schemas-microsoft-com:office:word" xmlns:w="http://schemas.openxmlformats.org/wordprocessingml/2006/main" xmlns:w14="http://schemas.microsoft.com/office/word/2010/wordml" xmlns:w15="http://schemas.microsoft.com/office/word/2012/wordml" xmlns:w16cex="http://schemas.microsoft.com/office/word/2018/wordml/cex" xmlns:w16cid="http://schemas.microsoft.com/office/word/2016/wordml/cid" xmlns:w16="http://schemas.microsoft.com/office/word/2018/wordml" xmlns:w16sdtdh="http://schemas.microsoft.com/office/word/2020/wordml/sdtdatahash" xmlns:w16se="http://schemas.microsoft.com/office/word/2015/wordml/symex" xmlns:wpg="http://schemas.microsoft.com/office/word/2010/wordprocessingGroup" xmlns:wpi="http://schemas.microsoft.com/office/word/2010/wordprocessingInk" xmlns:wne="http://schemas.microsoft.com/office/word/2006/wordml" xmlns:wps="http://schemas.microsoft.com/office/word/2010/wordprocessingShape" mc:Ignorable="w14 w15 w16se w16cid w16 w16cex w16sdtdh wp14">
   <w:body>
-    <w:p/>
+    <w:p>
+      <w:pPr>
+        <w:rPr>
+          <w:rFonts w:hint="eastAsia"/>
+          <w:lang w:val="en-US"/>
+        </w:rPr>
+      </w:pPr>
+    </w:p>
     <w:sectPr>
       <w:pgSz w:w="12240" w:h="15840"/>
       <w:pgMar w:top="1440" w:right="1440" w:bottom="1440" w:left="1440" w:header="720" w:footer="720" w:gutter="0"/>

</xml_diff>

<commit_message>
Task 1 done and ready for others to solve
</commit_message>
<xml_diff>
--- a/Assets/Admin/Tasks/Beginner/Task1-Переключение_панелей_в_интерфейсе/Task1.docx
+++ b/Assets/Admin/Tasks/Beginner/Task1-Переключение_панелей_в_интерфейсе/Task1.docx
@@ -4,12 +4,1574 @@
   <w:body>
     <w:p>
       <w:pPr>
+        <w:pStyle w:val="1"/>
+        <w:ind w:firstLine="0"/>
+        <w:jc w:val="center"/>
+        <w:rPr>
+          <w:lang w:val="ru-RU"/>
+        </w:rPr>
+      </w:pPr>
+      <w:bookmarkStart w:id="0" w:name="_Toc124182699"/>
+      <w:r>
+        <w:rPr>
+          <w:lang w:val="ru-RU"/>
+        </w:rPr>
+        <w:t xml:space="preserve">Самостоятельное задание на основе Музея в </w:t>
+      </w:r>
+      <w:r>
+        <w:rPr>
+          <w:rFonts w:hint="eastAsia"/>
+          <w:lang w:val="ru-RU"/>
+        </w:rPr>
+        <w:t>U</w:t>
+      </w:r>
+      <w:r>
+        <w:rPr>
+          <w:lang w:val="ru-RU"/>
+        </w:rPr>
+        <w:t>nity</w:t>
+      </w:r>
+      <w:bookmarkEnd w:id="0"/>
+    </w:p>
+    <w:p>
+      <w:pPr>
+        <w:ind w:firstLine="0"/>
+        <w:jc w:val="center"/>
+        <w:rPr>
+          <w:sz w:val="36"/>
+          <w:szCs w:val="36"/>
+        </w:rPr>
+      </w:pPr>
+      <w:r>
+        <w:rPr>
+          <w:sz w:val="36"/>
+          <w:szCs w:val="36"/>
+        </w:rPr>
+        <w:t xml:space="preserve">Начальный уровень, №1. </w:t>
+      </w:r>
+      <w:r>
+        <w:rPr>
+          <w:sz w:val="36"/>
+          <w:szCs w:val="36"/>
+        </w:rPr>
+        <w:t>Переключение панелей в пользовательском интерфейсе</w:t>
+      </w:r>
+    </w:p>
+    <w:sdt>
+      <w:sdtPr>
+        <w:id w:val="1739511860"/>
+        <w:docPartObj>
+          <w:docPartGallery w:val="Table of Contents"/>
+          <w:docPartUnique/>
+        </w:docPartObj>
+      </w:sdtPr>
+      <w:sdtEndPr>
+        <w:rPr>
+          <w:rFonts w:ascii="Times New Roman" w:eastAsiaTheme="minorEastAsia" w:hAnsi="Times New Roman" w:cstheme="minorBidi"/>
+          <w:b/>
+          <w:bCs/>
+          <w:color w:val="auto"/>
+          <w:sz w:val="28"/>
+          <w:szCs w:val="22"/>
+        </w:rPr>
+      </w:sdtEndPr>
+      <w:sdtContent>
+        <w:p>
+          <w:pPr>
+            <w:pStyle w:val="a8"/>
+            <w:jc w:val="center"/>
+            <w:rPr>
+              <w:rFonts w:ascii="Times New Roman" w:hAnsi="Times New Roman" w:cs="Times New Roman"/>
+              <w:b/>
+              <w:bCs/>
+              <w:color w:val="auto"/>
+            </w:rPr>
+          </w:pPr>
+          <w:r>
+            <w:rPr>
+              <w:rFonts w:ascii="Times New Roman" w:hAnsi="Times New Roman" w:cs="Times New Roman"/>
+              <w:b/>
+              <w:bCs/>
+              <w:color w:val="auto"/>
+            </w:rPr>
+            <w:t>Оглавление</w:t>
+          </w:r>
+        </w:p>
+        <w:p>
+          <w:pPr>
+            <w:pStyle w:val="11"/>
+            <w:tabs>
+              <w:tab w:val="right" w:leader="dot" w:pos="9350"/>
+            </w:tabs>
+            <w:rPr>
+              <w:rFonts w:asciiTheme="minorHAnsi" w:hAnsiTheme="minorHAnsi"/>
+              <w:noProof/>
+              <w:sz w:val="22"/>
+            </w:rPr>
+          </w:pPr>
+          <w:r>
+            <w:fldChar w:fldCharType="begin"/>
+          </w:r>
+          <w:r>
+            <w:instrText xml:space="preserve"> TOC \o "1-3" \h \z \u </w:instrText>
+          </w:r>
+          <w:r>
+            <w:fldChar w:fldCharType="separate"/>
+          </w:r>
+          <w:hyperlink w:anchor="_Toc124182699" w:history="1">
+            <w:r>
+              <w:rPr>
+                <w:rStyle w:val="a3"/>
+                <w:noProof/>
+              </w:rPr>
+              <w:t>Самостоятельное задание на основе Музея в Unity</w:t>
+            </w:r>
+            <w:r>
+              <w:rPr>
+                <w:noProof/>
+                <w:webHidden/>
+              </w:rPr>
+              <w:tab/>
+            </w:r>
+            <w:r>
+              <w:rPr>
+                <w:noProof/>
+                <w:webHidden/>
+              </w:rPr>
+              <w:fldChar w:fldCharType="begin"/>
+            </w:r>
+            <w:r>
+              <w:rPr>
+                <w:noProof/>
+                <w:webHidden/>
+              </w:rPr>
+              <w:instrText xml:space="preserve"> PAGEREF _Toc124182699 \h </w:instrText>
+            </w:r>
+            <w:r>
+              <w:rPr>
+                <w:noProof/>
+                <w:webHidden/>
+              </w:rPr>
+            </w:r>
+            <w:r>
+              <w:rPr>
+                <w:noProof/>
+                <w:webHidden/>
+              </w:rPr>
+              <w:fldChar w:fldCharType="separate"/>
+            </w:r>
+            <w:r>
+              <w:rPr>
+                <w:noProof/>
+                <w:webHidden/>
+              </w:rPr>
+              <w:t>1</w:t>
+            </w:r>
+            <w:r>
+              <w:rPr>
+                <w:noProof/>
+                <w:webHidden/>
+              </w:rPr>
+              <w:fldChar w:fldCharType="end"/>
+            </w:r>
+          </w:hyperlink>
+        </w:p>
+        <w:p>
+          <w:pPr>
+            <w:pStyle w:val="21"/>
+            <w:tabs>
+              <w:tab w:val="right" w:leader="dot" w:pos="9350"/>
+            </w:tabs>
+            <w:rPr>
+              <w:rFonts w:asciiTheme="minorHAnsi" w:hAnsiTheme="minorHAnsi"/>
+              <w:noProof/>
+              <w:sz w:val="22"/>
+            </w:rPr>
+          </w:pPr>
+          <w:hyperlink w:anchor="_Toc124182700" w:history="1">
+            <w:r>
+              <w:rPr>
+                <w:rStyle w:val="a3"/>
+                <w:noProof/>
+              </w:rPr>
+              <w:t>Проблема до/после</w:t>
+            </w:r>
+            <w:r>
+              <w:rPr>
+                <w:noProof/>
+                <w:webHidden/>
+              </w:rPr>
+              <w:tab/>
+            </w:r>
+            <w:r>
+              <w:rPr>
+                <w:noProof/>
+                <w:webHidden/>
+              </w:rPr>
+              <w:fldChar w:fldCharType="begin"/>
+            </w:r>
+            <w:r>
+              <w:rPr>
+                <w:noProof/>
+                <w:webHidden/>
+              </w:rPr>
+              <w:instrText xml:space="preserve"> PAGEREF _Toc124182700 \h </w:instrText>
+            </w:r>
+            <w:r>
+              <w:rPr>
+                <w:noProof/>
+                <w:webHidden/>
+              </w:rPr>
+            </w:r>
+            <w:r>
+              <w:rPr>
+                <w:noProof/>
+                <w:webHidden/>
+              </w:rPr>
+              <w:fldChar w:fldCharType="separate"/>
+            </w:r>
+            <w:r>
+              <w:rPr>
+                <w:noProof/>
+                <w:webHidden/>
+              </w:rPr>
+              <w:t>2</w:t>
+            </w:r>
+            <w:r>
+              <w:rPr>
+                <w:noProof/>
+                <w:webHidden/>
+              </w:rPr>
+              <w:fldChar w:fldCharType="end"/>
+            </w:r>
+          </w:hyperlink>
+        </w:p>
+        <w:p>
+          <w:pPr>
+            <w:pStyle w:val="21"/>
+            <w:tabs>
+              <w:tab w:val="right" w:leader="dot" w:pos="9350"/>
+            </w:tabs>
+            <w:rPr>
+              <w:rFonts w:asciiTheme="minorHAnsi" w:hAnsiTheme="minorHAnsi"/>
+              <w:noProof/>
+              <w:sz w:val="22"/>
+            </w:rPr>
+          </w:pPr>
+          <w:hyperlink w:anchor="_Toc124182701" w:history="1">
+            <w:r>
+              <w:rPr>
+                <w:rStyle w:val="a3"/>
+                <w:noProof/>
+              </w:rPr>
+              <w:t>Более подробное описание задачи и исходных данных</w:t>
+            </w:r>
+            <w:r>
+              <w:rPr>
+                <w:noProof/>
+                <w:webHidden/>
+              </w:rPr>
+              <w:tab/>
+            </w:r>
+            <w:r>
+              <w:rPr>
+                <w:noProof/>
+                <w:webHidden/>
+              </w:rPr>
+              <w:fldChar w:fldCharType="begin"/>
+            </w:r>
+            <w:r>
+              <w:rPr>
+                <w:noProof/>
+                <w:webHidden/>
+              </w:rPr>
+              <w:instrText xml:space="preserve"> PAGEREF _Toc124182701 \h </w:instrText>
+            </w:r>
+            <w:r>
+              <w:rPr>
+                <w:noProof/>
+                <w:webHidden/>
+              </w:rPr>
+            </w:r>
+            <w:r>
+              <w:rPr>
+                <w:noProof/>
+                <w:webHidden/>
+              </w:rPr>
+              <w:fldChar w:fldCharType="separate"/>
+            </w:r>
+            <w:r>
+              <w:rPr>
+                <w:noProof/>
+                <w:webHidden/>
+              </w:rPr>
+              <w:t>3</w:t>
+            </w:r>
+            <w:r>
+              <w:rPr>
+                <w:noProof/>
+                <w:webHidden/>
+              </w:rPr>
+              <w:fldChar w:fldCharType="end"/>
+            </w:r>
+          </w:hyperlink>
+        </w:p>
+        <w:p>
+          <w:pPr>
+            <w:pStyle w:val="21"/>
+            <w:tabs>
+              <w:tab w:val="right" w:leader="dot" w:pos="9350"/>
+            </w:tabs>
+            <w:rPr>
+              <w:rFonts w:asciiTheme="minorHAnsi" w:hAnsiTheme="minorHAnsi"/>
+              <w:noProof/>
+              <w:sz w:val="22"/>
+            </w:rPr>
+          </w:pPr>
+          <w:hyperlink w:anchor="_Toc124182702" w:history="1">
+            <w:r>
+              <w:rPr>
+                <w:rStyle w:val="a3"/>
+                <w:noProof/>
+              </w:rPr>
+              <w:t>Подсказка №1</w:t>
+            </w:r>
+            <w:r>
+              <w:rPr>
+                <w:noProof/>
+                <w:webHidden/>
+              </w:rPr>
+              <w:tab/>
+            </w:r>
+            <w:r>
+              <w:rPr>
+                <w:noProof/>
+                <w:webHidden/>
+              </w:rPr>
+              <w:fldChar w:fldCharType="begin"/>
+            </w:r>
+            <w:r>
+              <w:rPr>
+                <w:noProof/>
+                <w:webHidden/>
+              </w:rPr>
+              <w:instrText xml:space="preserve"> PAGEREF _Toc124182702 \h </w:instrText>
+            </w:r>
+            <w:r>
+              <w:rPr>
+                <w:noProof/>
+                <w:webHidden/>
+              </w:rPr>
+            </w:r>
+            <w:r>
+              <w:rPr>
+                <w:noProof/>
+                <w:webHidden/>
+              </w:rPr>
+              <w:fldChar w:fldCharType="separate"/>
+            </w:r>
+            <w:r>
+              <w:rPr>
+                <w:noProof/>
+                <w:webHidden/>
+              </w:rPr>
+              <w:t>4</w:t>
+            </w:r>
+            <w:r>
+              <w:rPr>
+                <w:noProof/>
+                <w:webHidden/>
+              </w:rPr>
+              <w:fldChar w:fldCharType="end"/>
+            </w:r>
+          </w:hyperlink>
+        </w:p>
+        <w:p>
+          <w:pPr>
+            <w:pStyle w:val="21"/>
+            <w:tabs>
+              <w:tab w:val="right" w:leader="dot" w:pos="9350"/>
+            </w:tabs>
+            <w:rPr>
+              <w:rFonts w:asciiTheme="minorHAnsi" w:hAnsiTheme="minorHAnsi"/>
+              <w:noProof/>
+              <w:sz w:val="22"/>
+            </w:rPr>
+          </w:pPr>
+          <w:hyperlink w:anchor="_Toc124182703" w:history="1">
+            <w:r>
+              <w:rPr>
+                <w:rStyle w:val="a3"/>
+                <w:noProof/>
+              </w:rPr>
+              <w:t>Подсказка №2</w:t>
+            </w:r>
+            <w:r>
+              <w:rPr>
+                <w:noProof/>
+                <w:webHidden/>
+              </w:rPr>
+              <w:tab/>
+            </w:r>
+            <w:r>
+              <w:rPr>
+                <w:noProof/>
+                <w:webHidden/>
+              </w:rPr>
+              <w:fldChar w:fldCharType="begin"/>
+            </w:r>
+            <w:r>
+              <w:rPr>
+                <w:noProof/>
+                <w:webHidden/>
+              </w:rPr>
+              <w:instrText xml:space="preserve"> PAGEREF _Toc124182703 \h </w:instrText>
+            </w:r>
+            <w:r>
+              <w:rPr>
+                <w:noProof/>
+                <w:webHidden/>
+              </w:rPr>
+            </w:r>
+            <w:r>
+              <w:rPr>
+                <w:noProof/>
+                <w:webHidden/>
+              </w:rPr>
+              <w:fldChar w:fldCharType="separate"/>
+            </w:r>
+            <w:r>
+              <w:rPr>
+                <w:noProof/>
+                <w:webHidden/>
+              </w:rPr>
+              <w:t>4</w:t>
+            </w:r>
+            <w:r>
+              <w:rPr>
+                <w:noProof/>
+                <w:webHidden/>
+              </w:rPr>
+              <w:fldChar w:fldCharType="end"/>
+            </w:r>
+          </w:hyperlink>
+        </w:p>
+        <w:p>
+          <w:pPr>
+            <w:pStyle w:val="21"/>
+            <w:tabs>
+              <w:tab w:val="right" w:leader="dot" w:pos="9350"/>
+            </w:tabs>
+            <w:rPr>
+              <w:rFonts w:asciiTheme="minorHAnsi" w:hAnsiTheme="minorHAnsi"/>
+              <w:noProof/>
+              <w:sz w:val="22"/>
+            </w:rPr>
+          </w:pPr>
+          <w:hyperlink w:anchor="_Toc124182704" w:history="1">
+            <w:r>
+              <w:rPr>
+                <w:rStyle w:val="a3"/>
+                <w:rFonts w:cs="Times New Roman"/>
+                <w:noProof/>
+              </w:rPr>
+              <w:t>Подсказка №3</w:t>
+            </w:r>
+            <w:r>
+              <w:rPr>
+                <w:noProof/>
+                <w:webHidden/>
+              </w:rPr>
+              <w:tab/>
+            </w:r>
+            <w:r>
+              <w:rPr>
+                <w:noProof/>
+                <w:webHidden/>
+              </w:rPr>
+              <w:fldChar w:fldCharType="begin"/>
+            </w:r>
+            <w:r>
+              <w:rPr>
+                <w:noProof/>
+                <w:webHidden/>
+              </w:rPr>
+              <w:instrText xml:space="preserve"> PAGEREF _Toc124182704 \h </w:instrText>
+            </w:r>
+            <w:r>
+              <w:rPr>
+                <w:noProof/>
+                <w:webHidden/>
+              </w:rPr>
+            </w:r>
+            <w:r>
+              <w:rPr>
+                <w:noProof/>
+                <w:webHidden/>
+              </w:rPr>
+              <w:fldChar w:fldCharType="separate"/>
+            </w:r>
+            <w:r>
+              <w:rPr>
+                <w:noProof/>
+                <w:webHidden/>
+              </w:rPr>
+              <w:t>4</w:t>
+            </w:r>
+            <w:r>
+              <w:rPr>
+                <w:noProof/>
+                <w:webHidden/>
+              </w:rPr>
+              <w:fldChar w:fldCharType="end"/>
+            </w:r>
+          </w:hyperlink>
+        </w:p>
+        <w:p>
+          <w:pPr>
+            <w:pStyle w:val="21"/>
+            <w:tabs>
+              <w:tab w:val="right" w:leader="dot" w:pos="9350"/>
+            </w:tabs>
+            <w:rPr>
+              <w:rFonts w:asciiTheme="minorHAnsi" w:hAnsiTheme="minorHAnsi"/>
+              <w:noProof/>
+              <w:sz w:val="22"/>
+            </w:rPr>
+          </w:pPr>
+          <w:hyperlink w:anchor="_Toc124182705" w:history="1">
+            <w:r>
+              <w:rPr>
+                <w:rStyle w:val="a3"/>
+                <w:noProof/>
+              </w:rPr>
+              <w:t>Подсказка №4</w:t>
+            </w:r>
+            <w:r>
+              <w:rPr>
+                <w:noProof/>
+                <w:webHidden/>
+              </w:rPr>
+              <w:tab/>
+            </w:r>
+            <w:r>
+              <w:rPr>
+                <w:noProof/>
+                <w:webHidden/>
+              </w:rPr>
+              <w:fldChar w:fldCharType="begin"/>
+            </w:r>
+            <w:r>
+              <w:rPr>
+                <w:noProof/>
+                <w:webHidden/>
+              </w:rPr>
+              <w:instrText xml:space="preserve"> PAGEREF _Toc124182705 \h </w:instrText>
+            </w:r>
+            <w:r>
+              <w:rPr>
+                <w:noProof/>
+                <w:webHidden/>
+              </w:rPr>
+            </w:r>
+            <w:r>
+              <w:rPr>
+                <w:noProof/>
+                <w:webHidden/>
+              </w:rPr>
+              <w:fldChar w:fldCharType="separate"/>
+            </w:r>
+            <w:r>
+              <w:rPr>
+                <w:noProof/>
+                <w:webHidden/>
+              </w:rPr>
+              <w:t>4</w:t>
+            </w:r>
+            <w:r>
+              <w:rPr>
+                <w:noProof/>
+                <w:webHidden/>
+              </w:rPr>
+              <w:fldChar w:fldCharType="end"/>
+            </w:r>
+          </w:hyperlink>
+        </w:p>
+        <w:p>
+          <w:pPr>
+            <w:pStyle w:val="21"/>
+            <w:tabs>
+              <w:tab w:val="right" w:leader="dot" w:pos="9350"/>
+            </w:tabs>
+            <w:rPr>
+              <w:rFonts w:asciiTheme="minorHAnsi" w:hAnsiTheme="minorHAnsi"/>
+              <w:noProof/>
+              <w:sz w:val="22"/>
+            </w:rPr>
+          </w:pPr>
+          <w:hyperlink w:anchor="_Toc124182706" w:history="1">
+            <w:r>
+              <w:rPr>
+                <w:rStyle w:val="a3"/>
+                <w:rFonts w:cs="Times New Roman"/>
+                <w:noProof/>
+              </w:rPr>
+              <w:t>Подсказка №5</w:t>
+            </w:r>
+            <w:r>
+              <w:rPr>
+                <w:noProof/>
+                <w:webHidden/>
+              </w:rPr>
+              <w:tab/>
+            </w:r>
+            <w:r>
+              <w:rPr>
+                <w:noProof/>
+                <w:webHidden/>
+              </w:rPr>
+              <w:fldChar w:fldCharType="begin"/>
+            </w:r>
+            <w:r>
+              <w:rPr>
+                <w:noProof/>
+                <w:webHidden/>
+              </w:rPr>
+              <w:instrText xml:space="preserve"> PAGEREF _Toc124182706 \h </w:instrText>
+            </w:r>
+            <w:r>
+              <w:rPr>
+                <w:noProof/>
+                <w:webHidden/>
+              </w:rPr>
+            </w:r>
+            <w:r>
+              <w:rPr>
+                <w:noProof/>
+                <w:webHidden/>
+              </w:rPr>
+              <w:fldChar w:fldCharType="separate"/>
+            </w:r>
+            <w:r>
+              <w:rPr>
+                <w:noProof/>
+                <w:webHidden/>
+              </w:rPr>
+              <w:t>5</w:t>
+            </w:r>
+            <w:r>
+              <w:rPr>
+                <w:noProof/>
+                <w:webHidden/>
+              </w:rPr>
+              <w:fldChar w:fldCharType="end"/>
+            </w:r>
+          </w:hyperlink>
+        </w:p>
+        <w:p>
+          <w:pPr>
+            <w:pStyle w:val="21"/>
+            <w:tabs>
+              <w:tab w:val="right" w:leader="dot" w:pos="9350"/>
+            </w:tabs>
+            <w:rPr>
+              <w:rFonts w:asciiTheme="minorHAnsi" w:hAnsiTheme="minorHAnsi"/>
+              <w:noProof/>
+              <w:sz w:val="22"/>
+            </w:rPr>
+          </w:pPr>
+          <w:hyperlink w:anchor="_Toc124182707" w:history="1">
+            <w:r>
+              <w:rPr>
+                <w:rStyle w:val="a3"/>
+                <w:noProof/>
+              </w:rPr>
+              <w:t>Отправка результата</w:t>
+            </w:r>
+            <w:r>
+              <w:rPr>
+                <w:noProof/>
+                <w:webHidden/>
+              </w:rPr>
+              <w:tab/>
+            </w:r>
+            <w:r>
+              <w:rPr>
+                <w:noProof/>
+                <w:webHidden/>
+              </w:rPr>
+              <w:fldChar w:fldCharType="begin"/>
+            </w:r>
+            <w:r>
+              <w:rPr>
+                <w:noProof/>
+                <w:webHidden/>
+              </w:rPr>
+              <w:instrText xml:space="preserve"> PAGEREF _Toc124182707 \h </w:instrText>
+            </w:r>
+            <w:r>
+              <w:rPr>
+                <w:noProof/>
+                <w:webHidden/>
+              </w:rPr>
+            </w:r>
+            <w:r>
+              <w:rPr>
+                <w:noProof/>
+                <w:webHidden/>
+              </w:rPr>
+              <w:fldChar w:fldCharType="separate"/>
+            </w:r>
+            <w:r>
+              <w:rPr>
+                <w:noProof/>
+                <w:webHidden/>
+              </w:rPr>
+              <w:t>5</w:t>
+            </w:r>
+            <w:r>
+              <w:rPr>
+                <w:noProof/>
+                <w:webHidden/>
+              </w:rPr>
+              <w:fldChar w:fldCharType="end"/>
+            </w:r>
+          </w:hyperlink>
+        </w:p>
+        <w:p>
+          <w:r>
+            <w:rPr>
+              <w:b/>
+              <w:bCs/>
+            </w:rPr>
+            <w:fldChar w:fldCharType="end"/>
+          </w:r>
+        </w:p>
+      </w:sdtContent>
+    </w:sdt>
+    <w:p>
+      <w:pPr>
+        <w:spacing w:before="0" w:after="160" w:line="259" w:lineRule="auto"/>
+        <w:ind w:firstLine="0"/>
+        <w:jc w:val="left"/>
+        <w:rPr>
+          <w:b/>
+          <w:sz w:val="32"/>
+        </w:rPr>
+      </w:pPr>
+      <w:r>
+        <w:br w:type="page"/>
+      </w:r>
+    </w:p>
+    <w:p>
+      <w:pPr>
+        <w:pStyle w:val="2"/>
+        <w:rPr>
+          <w:rFonts w:hint="eastAsia"/>
+        </w:rPr>
+      </w:pPr>
+      <w:bookmarkStart w:id="1" w:name="_Toc124182700"/>
+      <w:r>
+        <w:lastRenderedPageBreak/>
+        <w:t>Проблема до</w:t>
+      </w:r>
+      <w:r>
+        <w:rPr>
+          <w:rFonts w:hint="eastAsia"/>
+        </w:rPr>
+        <w:t>/</w:t>
+      </w:r>
+      <w:r>
+        <w:t>после</w:t>
+      </w:r>
+      <w:bookmarkEnd w:id="1"/>
+    </w:p>
+    <w:p>
+      <w:r>
+        <w:t>До</w:t>
+      </w:r>
+      <w:r>
+        <w:t xml:space="preserve"> решения:</w:t>
+      </w:r>
+    </w:p>
+    <w:p>
+      <w:pPr>
+        <w:ind w:firstLine="0"/>
+        <w:jc w:val="center"/>
+      </w:pPr>
+      <w:r>
+        <w:drawing>
+          <wp:inline distT="0" distB="0" distL="0" distR="0" wp14:anchorId="32F4FA7E" wp14:editId="01778318">
+            <wp:extent cx="5615953" cy="3025775"/>
+            <wp:effectExtent l="19050" t="19050" r="22860" b="22225"/>
+            <wp:docPr id="1" name="Рисунок 1"/>
+            <wp:cNvGraphicFramePr>
+              <a:graphicFrameLocks xmlns:a="http://schemas.openxmlformats.org/drawingml/2006/main" noChangeAspect="1"/>
+            </wp:cNvGraphicFramePr>
+            <a:graphic xmlns:a="http://schemas.openxmlformats.org/drawingml/2006/main">
+              <a:graphicData uri="http://schemas.openxmlformats.org/drawingml/2006/picture">
+                <pic:pic xmlns:pic="http://schemas.openxmlformats.org/drawingml/2006/picture">
+                  <pic:nvPicPr>
+                    <pic:cNvPr id="1" name=""/>
+                    <pic:cNvPicPr/>
+                  </pic:nvPicPr>
+                  <pic:blipFill>
+                    <a:blip r:embed="rId6"/>
+                    <a:stretch>
+                      <a:fillRect/>
+                    </a:stretch>
+                  </pic:blipFill>
+                  <pic:spPr>
+                    <a:xfrm>
+                      <a:off x="0" y="0"/>
+                      <a:ext cx="5625341" cy="3030833"/>
+                    </a:xfrm>
+                    <a:prstGeom prst="rect">
+                      <a:avLst/>
+                    </a:prstGeom>
+                    <a:ln>
+                      <a:solidFill>
+                        <a:schemeClr val="tx1"/>
+                      </a:solidFill>
+                    </a:ln>
+                  </pic:spPr>
+                </pic:pic>
+              </a:graphicData>
+            </a:graphic>
+          </wp:inline>
+        </w:drawing>
+      </w:r>
+    </w:p>
+    <w:p>
+      <w:r>
+        <w:t>Интерфейс есть на экране пользователя, но он не может переключить панель на другую – например, на просмотр залов музея.</w:t>
+      </w:r>
+    </w:p>
+    <w:p>
+      <w:r>
+        <w:t>После решения:</w:t>
+      </w:r>
+    </w:p>
+    <w:p>
+      <w:pPr>
+        <w:ind w:firstLine="0"/>
+        <w:jc w:val="center"/>
+      </w:pPr>
+      <w:r>
+        <w:drawing>
+          <wp:inline distT="0" distB="0" distL="0" distR="0" wp14:anchorId="212FBA9D" wp14:editId="017D8234">
+            <wp:extent cx="5586620" cy="2938944"/>
+            <wp:effectExtent l="19050" t="19050" r="14605" b="13970"/>
+            <wp:docPr id="2" name="Рисунок 2"/>
+            <wp:cNvGraphicFramePr>
+              <a:graphicFrameLocks xmlns:a="http://schemas.openxmlformats.org/drawingml/2006/main" noChangeAspect="1"/>
+            </wp:cNvGraphicFramePr>
+            <a:graphic xmlns:a="http://schemas.openxmlformats.org/drawingml/2006/main">
+              <a:graphicData uri="http://schemas.openxmlformats.org/drawingml/2006/picture">
+                <pic:pic xmlns:pic="http://schemas.openxmlformats.org/drawingml/2006/picture">
+                  <pic:nvPicPr>
+                    <pic:cNvPr id="1" name=""/>
+                    <pic:cNvPicPr/>
+                  </pic:nvPicPr>
+                  <pic:blipFill>
+                    <a:blip r:embed="rId7"/>
+                    <a:stretch>
+                      <a:fillRect/>
+                    </a:stretch>
+                  </pic:blipFill>
+                  <pic:spPr>
+                    <a:xfrm>
+                      <a:off x="0" y="0"/>
+                      <a:ext cx="5591669" cy="2941600"/>
+                    </a:xfrm>
+                    <a:prstGeom prst="rect">
+                      <a:avLst/>
+                    </a:prstGeom>
+                    <a:ln>
+                      <a:solidFill>
+                        <a:schemeClr val="tx1"/>
+                      </a:solidFill>
+                    </a:ln>
+                  </pic:spPr>
+                </pic:pic>
+              </a:graphicData>
+            </a:graphic>
+          </wp:inline>
+        </w:drawing>
+      </w:r>
+    </w:p>
+    <w:p>
+      <w:r>
+        <w:lastRenderedPageBreak/>
+        <w:t xml:space="preserve">При нажатии по кнопке </w:t>
+      </w:r>
+      <w:r>
+        <w:rPr>
+          <w:lang w:val="en-US"/>
+        </w:rPr>
+        <w:t>VIEW</w:t>
+      </w:r>
+      <w:r>
+        <w:t xml:space="preserve">, </w:t>
+      </w:r>
+      <w:r>
+        <w:t xml:space="preserve">панель авторизации стала неактивной, а панель просмотра залов – активной. Повторное нажатие, уже по кнопке </w:t>
+      </w:r>
+      <w:r>
+        <w:rPr>
+          <w:lang w:val="en-US"/>
+        </w:rPr>
+        <w:t>AUTH</w:t>
+      </w:r>
+      <w:r>
+        <w:t xml:space="preserve"> </w:t>
+      </w:r>
+      <w:r>
+        <w:t>вернет приложение в начальное состояние, переключив активность панелей снова.</w:t>
+      </w:r>
+    </w:p>
+    <w:p>
+      <w:pPr>
+        <w:pStyle w:val="2"/>
+      </w:pPr>
+      <w:bookmarkStart w:id="2" w:name="_Toc124182701"/>
+      <w:r>
+        <w:t>Более подробное описание задачи и исходных данных</w:t>
+      </w:r>
+      <w:bookmarkEnd w:id="2"/>
+    </w:p>
+    <w:p>
+      <w:r>
+        <w:t>Если папка с заданием не открыта, откройте</w:t>
+      </w:r>
+      <w:r>
+        <w:t xml:space="preserve"> </w:t>
+      </w:r>
+      <w:r>
+        <w:t>папку</w:t>
+      </w:r>
+      <w:r>
+        <w:t xml:space="preserve"> </w:t>
+      </w:r>
+      <w:r>
         <w:rPr>
           <w:rFonts w:hint="eastAsia"/>
           <w:lang w:val="en-US"/>
         </w:rPr>
+        <w:t>A</w:t>
+      </w:r>
+      <w:r>
+        <w:rPr>
+          <w:lang w:val="en-US"/>
+        </w:rPr>
+        <w:t>dmin</w:t>
+      </w:r>
+      <w:r>
+        <w:t>/</w:t>
+      </w:r>
+      <w:r>
+        <w:rPr>
+          <w:lang w:val="en-US"/>
+        </w:rPr>
+        <w:t>Tasks</w:t>
+      </w:r>
+      <w:r>
+        <w:t>/</w:t>
+      </w:r>
+      <w:r>
+        <w:rPr>
+          <w:lang w:val="en-US"/>
+        </w:rPr>
+        <w:t>Beginner</w:t>
+      </w:r>
+      <w:r>
+        <w:t>/</w:t>
+      </w:r>
+      <w:r>
+        <w:rPr>
+          <w:lang w:val="en-US"/>
+        </w:rPr>
+        <w:t>Task</w:t>
+      </w:r>
+      <w:r>
+        <w:t xml:space="preserve">1. </w:t>
+      </w:r>
+      <w:r>
+        <w:t xml:space="preserve">Здесь подготовлена рабочая сцена </w:t>
+      </w:r>
+      <w:r>
+        <w:rPr>
+          <w:lang w:val="en-US"/>
+        </w:rPr>
+        <w:t>Task</w:t>
+      </w:r>
+      <w:r>
+        <w:t>1.</w:t>
+      </w:r>
+      <w:r>
+        <w:t xml:space="preserve"> В ней, дочерними объектами к объекту </w:t>
+      </w:r>
+      <w:r>
+        <w:rPr>
+          <w:lang w:val="en-US"/>
+        </w:rPr>
+        <w:t>Canvas</w:t>
+      </w:r>
+      <w:r>
+        <w:t xml:space="preserve">, </w:t>
+      </w:r>
+      <w:r>
+        <w:t xml:space="preserve">есть объекты </w:t>
+      </w:r>
+      <w:r>
+        <w:rPr>
+          <w:lang w:val="en-US"/>
+        </w:rPr>
+        <w:t>Panel</w:t>
+      </w:r>
+      <w:r>
+        <w:t xml:space="preserve"> </w:t>
+      </w:r>
+      <w:r>
+        <w:t>–</w:t>
+      </w:r>
+      <w:r>
+        <w:t xml:space="preserve"> </w:t>
+      </w:r>
+      <w:r>
+        <w:rPr>
+          <w:lang w:val="en-US"/>
+        </w:rPr>
+        <w:t>Auth</w:t>
+      </w:r>
+      <w:r>
+        <w:t xml:space="preserve"> (</w:t>
+      </w:r>
+      <w:r>
+        <w:rPr>
+          <w:lang w:val="en-US"/>
+        </w:rPr>
+        <w:t>UI</w:t>
+      </w:r>
+      <w:r>
+        <w:t xml:space="preserve"> </w:t>
+      </w:r>
+      <w:r>
+        <w:t>панель авторизации</w:t>
+      </w:r>
+      <w:r>
+        <w:t xml:space="preserve">) </w:t>
+      </w:r>
+      <w:r>
+        <w:t xml:space="preserve">и </w:t>
+      </w:r>
+      <w:proofErr w:type="spellStart"/>
+      <w:r>
+        <w:rPr>
+          <w:rFonts w:hint="eastAsia"/>
+        </w:rPr>
+        <w:t>P</w:t>
+      </w:r>
+      <w:r>
+        <w:t>anel</w:t>
+      </w:r>
+      <w:proofErr w:type="spellEnd"/>
+      <w:r>
+        <w:t xml:space="preserve"> – View Mode (UI панель просмотра).</w:t>
+      </w:r>
+    </w:p>
+    <w:p>
+      <w:r>
+        <w:t>Нужно сделать, чтобы при нажатии на кнопку одной панели активировалась вторая, первая деактивировалась.</w:t>
+      </w:r>
+      <w:r>
+        <w:t xml:space="preserve"> Задание можно решить и без кода.</w:t>
+      </w:r>
+    </w:p>
+    <w:p>
+      <w:r>
+        <w:t>К заданию можно приступить и сейчас, дальше будут приведены подсказки и советы.</w:t>
+      </w:r>
+      <w:r>
+        <w:t xml:space="preserve"> Возможно, задание слишком сложно без первой подсказки.</w:t>
+      </w:r>
+    </w:p>
+    <w:p>
+      <w:pPr>
+        <w:spacing w:before="0" w:after="160" w:line="259" w:lineRule="auto"/>
+        <w:ind w:firstLine="0"/>
+        <w:jc w:val="left"/>
       </w:pPr>
-    </w:p>
+      <w:r>
+        <w:br w:type="page"/>
+      </w:r>
+    </w:p>
+    <w:p>
+      <w:pPr>
+        <w:pStyle w:val="2"/>
+      </w:pPr>
+      <w:bookmarkStart w:id="3" w:name="_Toc124182702"/>
+      <w:r>
+        <w:lastRenderedPageBreak/>
+        <w:t>Подсказка №1</w:t>
+      </w:r>
+      <w:bookmarkEnd w:id="3"/>
+    </w:p>
+    <w:p>
+      <w:r>
+        <w:t xml:space="preserve">На панелях есть компонент – </w:t>
+      </w:r>
+      <w:proofErr w:type="spellStart"/>
+      <w:r>
+        <w:t>Canvas</w:t>
+      </w:r>
+      <w:proofErr w:type="spellEnd"/>
+      <w:r>
+        <w:t xml:space="preserve"> Group. Именно с помощью него рекомендуется менять активность панелей. Внутри панелей есть текст и кнопки, благодаря которым должен осуществляться переход между панелями.</w:t>
+      </w:r>
+    </w:p>
+    <w:p/>
+    <w:p>
+      <w:pPr>
+        <w:pStyle w:val="2"/>
+      </w:pPr>
+      <w:bookmarkStart w:id="4" w:name="_Toc124182703"/>
+      <w:r>
+        <w:t>Подсказка №2</w:t>
+      </w:r>
+      <w:bookmarkEnd w:id="4"/>
+    </w:p>
+    <w:p>
+      <w:r>
+        <w:t>У кнопок</w:t>
+      </w:r>
+      <w:r>
+        <w:t xml:space="preserve">, в компоненте </w:t>
+      </w:r>
+      <w:proofErr w:type="spellStart"/>
+      <w:r>
+        <w:rPr>
+          <w:rFonts w:hint="eastAsia"/>
+        </w:rPr>
+        <w:t>B</w:t>
+      </w:r>
+      <w:r>
+        <w:t>utton</w:t>
+      </w:r>
+      <w:proofErr w:type="spellEnd"/>
+      <w:r>
+        <w:t>,</w:t>
+      </w:r>
+      <w:r>
+        <w:t xml:space="preserve"> есть список событий </w:t>
+      </w:r>
+      <w:proofErr w:type="spellStart"/>
+      <w:r>
+        <w:rPr>
+          <w:lang w:val="en-US"/>
+        </w:rPr>
+        <w:t>OnClick</w:t>
+      </w:r>
+      <w:proofErr w:type="spellEnd"/>
+      <w:r>
+        <w:t xml:space="preserve">, </w:t>
+      </w:r>
+      <w:r>
+        <w:t xml:space="preserve">который вызывается </w:t>
+      </w:r>
+      <w:r>
+        <w:t xml:space="preserve">при нажатии на кнопку. Сюда можно привязать выполнение событий, связанных с </w:t>
+      </w:r>
+      <w:proofErr w:type="spellStart"/>
+      <w:r>
+        <w:rPr>
+          <w:rFonts w:hint="eastAsia"/>
+        </w:rPr>
+        <w:t>C</w:t>
+      </w:r>
+      <w:r>
+        <w:t>anvas</w:t>
+      </w:r>
+      <w:proofErr w:type="spellEnd"/>
+      <w:r>
+        <w:t xml:space="preserve"> Group.</w:t>
+      </w:r>
+    </w:p>
+    <w:p/>
+    <w:p>
+      <w:pPr>
+        <w:pStyle w:val="2"/>
+        <w:rPr>
+          <w:rFonts w:cs="Times New Roman"/>
+          <w:szCs w:val="32"/>
+        </w:rPr>
+      </w:pPr>
+      <w:bookmarkStart w:id="5" w:name="_Toc124182704"/>
+      <w:r>
+        <w:rPr>
+          <w:rFonts w:cs="Times New Roman"/>
+          <w:szCs w:val="32"/>
+        </w:rPr>
+        <w:t>Подсказка №3</w:t>
+      </w:r>
+      <w:bookmarkEnd w:id="5"/>
+    </w:p>
+    <w:p>
+      <w:r>
+        <w:t xml:space="preserve">В </w:t>
+      </w:r>
+      <w:proofErr w:type="spellStart"/>
+      <w:r>
+        <w:rPr>
+          <w:rFonts w:hint="eastAsia"/>
+        </w:rPr>
+        <w:t>C</w:t>
+      </w:r>
+      <w:r>
+        <w:t>anvas</w:t>
+      </w:r>
+      <w:proofErr w:type="spellEnd"/>
+      <w:r>
+        <w:t xml:space="preserve"> Group нужно использовать 3 свойства для изменения – </w:t>
+      </w:r>
+      <w:r>
+        <w:rPr>
+          <w:lang w:val="en-US"/>
+        </w:rPr>
+        <w:t>alpha</w:t>
+      </w:r>
+      <w:r>
+        <w:t xml:space="preserve"> (</w:t>
+      </w:r>
+      <w:r>
+        <w:t xml:space="preserve">прозрачность панели), </w:t>
+      </w:r>
+      <w:proofErr w:type="spellStart"/>
+      <w:r>
+        <w:rPr>
+          <w:lang w:val="en-US"/>
+        </w:rPr>
+        <w:t>blocksRaycasts</w:t>
+      </w:r>
+      <w:proofErr w:type="spellEnd"/>
+      <w:r>
+        <w:t xml:space="preserve"> (</w:t>
+      </w:r>
+      <w:r>
+        <w:t xml:space="preserve">принимает ли панель клики на себя, или пропускает их глубже в интерфейс), </w:t>
+      </w:r>
+      <w:r>
+        <w:rPr>
+          <w:lang w:val="en-US"/>
+        </w:rPr>
+        <w:t>interactable</w:t>
+      </w:r>
+      <w:r>
+        <w:t xml:space="preserve"> (</w:t>
+      </w:r>
+      <w:r>
+        <w:t>можно взаимодействовать с элементами панели).</w:t>
+      </w:r>
+    </w:p>
+    <w:p/>
+    <w:p>
+      <w:pPr>
+        <w:pStyle w:val="2"/>
+      </w:pPr>
+      <w:bookmarkStart w:id="6" w:name="_Toc124182705"/>
+      <w:r>
+        <w:t>Подсказка №4</w:t>
+      </w:r>
+      <w:bookmarkEnd w:id="6"/>
+    </w:p>
+    <w:p>
+      <w:r>
+        <w:t xml:space="preserve">Решение «в лоб», средней эффективности и расширяемости, представлено в папке </w:t>
+      </w:r>
+      <w:r>
+        <w:rPr>
+          <w:rFonts w:hint="eastAsia"/>
+        </w:rPr>
+        <w:t>S</w:t>
+      </w:r>
+      <w:r>
+        <w:t xml:space="preserve">olution, файл </w:t>
+      </w:r>
+      <w:r>
+        <w:rPr>
+          <w:rFonts w:hint="eastAsia"/>
+        </w:rPr>
+        <w:t>T</w:t>
+      </w:r>
+      <w:r>
+        <w:t>ask1_Done1.</w:t>
+      </w:r>
+    </w:p>
+    <w:p>
+      <w:r>
+        <w:t>В нем к кнопке панели интерфейса привязана другая панель интерфейса, которая включается, а старая панель – отключается.</w:t>
+      </w:r>
+    </w:p>
+    <w:p>
+      <w:r>
+        <w:lastRenderedPageBreak/>
+        <w:t>Это решает проблему, но приходится делать очень много однотипных действий (создавать 6 событий в каждой кнопке), при надобности добавить третью, новую, панель, придется долго переделывать вторую панель, чтобы она ссылалась не на первую, а на третью.</w:t>
+      </w:r>
+    </w:p>
+    <w:p/>
+    <w:p>
+      <w:pPr>
+        <w:pStyle w:val="2"/>
+        <w:rPr>
+          <w:rFonts w:cs="Times New Roman"/>
+          <w:szCs w:val="32"/>
+        </w:rPr>
+      </w:pPr>
+      <w:bookmarkStart w:id="7" w:name="_Toc124182706"/>
+      <w:r>
+        <w:rPr>
+          <w:rFonts w:cs="Times New Roman"/>
+          <w:szCs w:val="32"/>
+        </w:rPr>
+        <w:t>Подсказка №5</w:t>
+      </w:r>
+      <w:bookmarkEnd w:id="7"/>
+    </w:p>
+    <w:p>
+      <w:r>
+        <w:t>Более</w:t>
+      </w:r>
+      <w:r>
+        <w:t xml:space="preserve"> эффективно</w:t>
+      </w:r>
+      <w:r>
+        <w:t xml:space="preserve">е </w:t>
+      </w:r>
+      <w:r>
+        <w:t>и расширяемо</w:t>
+      </w:r>
+      <w:r>
+        <w:t xml:space="preserve">е </w:t>
+      </w:r>
+      <w:r>
+        <w:t>решения</w:t>
+      </w:r>
+      <w:r>
+        <w:t xml:space="preserve"> представлено в папке </w:t>
+      </w:r>
+      <w:r>
+        <w:rPr>
+          <w:rFonts w:hint="eastAsia"/>
+        </w:rPr>
+        <w:t>S</w:t>
+      </w:r>
+      <w:r>
+        <w:t xml:space="preserve">olution, файл </w:t>
+      </w:r>
+      <w:r>
+        <w:rPr>
+          <w:rFonts w:hint="eastAsia"/>
+        </w:rPr>
+        <w:t>T</w:t>
+      </w:r>
+      <w:r>
+        <w:t>ask1_Done2.</w:t>
+      </w:r>
+    </w:p>
+    <w:p>
+      <w:r>
+        <w:t xml:space="preserve">В нем написан класс </w:t>
+      </w:r>
+      <w:proofErr w:type="spellStart"/>
+      <w:r>
+        <w:rPr>
+          <w:lang w:val="en-US"/>
+        </w:rPr>
+        <w:t>CanvasGroupExtension</w:t>
+      </w:r>
+      <w:proofErr w:type="spellEnd"/>
+      <w:r>
+        <w:t xml:space="preserve">, который расширяет класс </w:t>
+      </w:r>
+      <w:proofErr w:type="spellStart"/>
+      <w:r>
+        <w:rPr>
+          <w:lang w:val="en-US"/>
+        </w:rPr>
+        <w:t>CanvasGroup</w:t>
+      </w:r>
+      <w:proofErr w:type="spellEnd"/>
+      <w:r>
+        <w:t xml:space="preserve">, который используется панелями. Для удобства, мы сделали метод </w:t>
+      </w:r>
+      <w:proofErr w:type="spellStart"/>
+      <w:r>
+        <w:rPr>
+          <w:lang w:val="en-US"/>
+        </w:rPr>
+        <w:t>SetActive</w:t>
+      </w:r>
+      <w:proofErr w:type="spellEnd"/>
+      <w:r>
+        <w:t xml:space="preserve">, </w:t>
+      </w:r>
+      <w:r>
+        <w:t>который отвечает за понятную функциональность, сокращая код или действия программиста.</w:t>
+      </w:r>
+    </w:p>
+    <w:p>
+      <w:r>
+        <w:t xml:space="preserve">Также создается класс и игровой объект на сцене – </w:t>
+      </w:r>
+      <w:proofErr w:type="spellStart"/>
+      <w:r>
+        <w:rPr>
+          <w:lang w:val="en-US"/>
+        </w:rPr>
+        <w:t>PanelsController</w:t>
+      </w:r>
+      <w:proofErr w:type="spellEnd"/>
+      <w:r>
+        <w:t xml:space="preserve">. </w:t>
+      </w:r>
+      <w:r>
+        <w:t>В него программист должен привязывать и привязывать в дальнейшем все панели из сцены. Класс отвечает за включение передаваемой панели и отключение остальных.</w:t>
+      </w:r>
+    </w:p>
+    <w:p>
+      <w:r>
+        <w:t xml:space="preserve">В кнопках мы создаем всего одно событие – в него привязываем </w:t>
+      </w:r>
+      <w:proofErr w:type="spellStart"/>
+      <w:r>
+        <w:rPr>
+          <w:lang w:val="en-US"/>
+        </w:rPr>
+        <w:t>PanelsController</w:t>
+      </w:r>
+      <w:proofErr w:type="spellEnd"/>
+      <w:r>
+        <w:t xml:space="preserve">, </w:t>
+      </w:r>
+      <w:r>
+        <w:t xml:space="preserve">выбираем метод </w:t>
+      </w:r>
+      <w:proofErr w:type="spellStart"/>
+      <w:r>
+        <w:rPr>
+          <w:lang w:val="en-US"/>
+        </w:rPr>
+        <w:t>ChangePanelTo</w:t>
+      </w:r>
+      <w:proofErr w:type="spellEnd"/>
+      <w:r>
+        <w:t xml:space="preserve">, </w:t>
+      </w:r>
+      <w:r>
+        <w:t>и в качестве аргумента привязываем нужную нам панель.</w:t>
+      </w:r>
+    </w:p>
+    <w:p/>
+    <w:p>
+      <w:pPr>
+        <w:pStyle w:val="2"/>
+      </w:pPr>
+      <w:bookmarkStart w:id="8" w:name="_Toc124182707"/>
+      <w:r>
+        <w:t>Отправка результата</w:t>
+      </w:r>
+      <w:bookmarkEnd w:id="8"/>
+    </w:p>
+    <w:p>
+      <w:r>
+        <w:lastRenderedPageBreak/>
+        <w:t xml:space="preserve">Результат для проверки </w:t>
+      </w:r>
+      <w:r>
+        <w:t xml:space="preserve">нужно собрать в </w:t>
+      </w:r>
+      <w:r>
+        <w:rPr>
+          <w:rFonts w:hint="eastAsia"/>
+        </w:rPr>
+        <w:t>U</w:t>
+      </w:r>
+      <w:r>
+        <w:t xml:space="preserve">nity пакет – выберите </w:t>
+      </w:r>
+      <w:r>
+        <w:rPr>
+          <w:lang w:val="en-US"/>
+        </w:rPr>
+        <w:t>Export</w:t>
+      </w:r>
+      <w:r>
+        <w:t xml:space="preserve"> </w:t>
+      </w:r>
+      <w:r>
+        <w:rPr>
+          <w:lang w:val="en-US"/>
+        </w:rPr>
+        <w:t>Package</w:t>
+      </w:r>
+      <w:r>
+        <w:t xml:space="preserve">, </w:t>
+      </w:r>
+      <w:r>
+        <w:t xml:space="preserve">в нем выберите только папку </w:t>
+      </w:r>
+      <w:r>
+        <w:rPr>
+          <w:lang w:val="en-US"/>
+        </w:rPr>
+        <w:t>Task</w:t>
+      </w:r>
+      <w:r>
+        <w:t xml:space="preserve">1, </w:t>
+      </w:r>
+      <w:r>
+        <w:t xml:space="preserve">оставьте отмеченной галку </w:t>
+      </w:r>
+      <w:proofErr w:type="spellStart"/>
+      <w:r>
+        <w:t>Include</w:t>
+      </w:r>
+      <w:proofErr w:type="spellEnd"/>
+      <w:r>
+        <w:t xml:space="preserve"> </w:t>
+      </w:r>
+      <w:proofErr w:type="spellStart"/>
+      <w:r>
+        <w:t>Dependencies</w:t>
+      </w:r>
+      <w:proofErr w:type="spellEnd"/>
+      <w:r>
+        <w:t>.</w:t>
+      </w:r>
+    </w:p>
+    <w:p>
+      <w:pPr>
+        <w:rPr>
+          <w:rFonts w:hint="eastAsia"/>
+        </w:rPr>
+      </w:pPr>
+      <w:r>
+        <w:t xml:space="preserve">Такой подготовленный </w:t>
+      </w:r>
+      <w:r>
+        <w:rPr>
+          <w:rFonts w:hint="eastAsia"/>
+        </w:rPr>
+        <w:t>U</w:t>
+      </w:r>
+      <w:r>
+        <w:t>nity пакет можно отправлять для проверки. Возможно, вы сделали очень эффективное и нестандартное решение</w:t>
+      </w:r>
+      <w:r>
+        <w:t>.</w:t>
+      </w:r>
+    </w:p>
+    <w:p/>
     <w:sectPr>
       <w:pgSz w:w="12240" w:h="15840"/>
       <w:pgMar w:top="1440" w:right="1440" w:bottom="1440" w:left="1440" w:header="720" w:footer="720" w:gutter="0"/>
@@ -671,6 +2233,56 @@
       <w:color w:val="808080"/>
     </w:rPr>
   </w:style>
+  <w:style w:type="paragraph" w:styleId="a8">
+    <w:name w:val="TOC Heading"/>
+    <w:basedOn w:val="1"/>
+    <w:next w:val="a"/>
+    <w:uiPriority w:val="39"/>
+    <w:unhideWhenUsed/>
+    <w:qFormat/>
+    <w:rsid w:val="00705C66"/>
+    <w:pPr>
+      <w:keepNext/>
+      <w:keepLines/>
+      <w:spacing w:before="240" w:after="0" w:line="259" w:lineRule="auto"/>
+      <w:ind w:firstLine="0"/>
+      <w:jc w:val="left"/>
+      <w:outlineLvl w:val="9"/>
+    </w:pPr>
+    <w:rPr>
+      <w:rFonts w:asciiTheme="majorHAnsi" w:eastAsiaTheme="majorEastAsia" w:hAnsiTheme="majorHAnsi" w:cstheme="majorBidi"/>
+      <w:b w:val="0"/>
+      <w:color w:val="2F5496" w:themeColor="accent1" w:themeShade="BF"/>
+      <w:sz w:val="32"/>
+      <w:szCs w:val="32"/>
+      <w:lang w:val="ru-RU"/>
+    </w:rPr>
+  </w:style>
+  <w:style w:type="paragraph" w:styleId="11">
+    <w:name w:val="toc 1"/>
+    <w:basedOn w:val="a"/>
+    <w:next w:val="a"/>
+    <w:autoRedefine/>
+    <w:uiPriority w:val="39"/>
+    <w:unhideWhenUsed/>
+    <w:rsid w:val="00705C66"/>
+    <w:pPr>
+      <w:spacing w:after="100"/>
+    </w:pPr>
+  </w:style>
+  <w:style w:type="paragraph" w:styleId="21">
+    <w:name w:val="toc 2"/>
+    <w:basedOn w:val="a"/>
+    <w:next w:val="a"/>
+    <w:autoRedefine/>
+    <w:uiPriority w:val="39"/>
+    <w:unhideWhenUsed/>
+    <w:rsid w:val="00705C66"/>
+    <w:pPr>
+      <w:spacing w:after="100"/>
+      <w:ind w:left="280"/>
+    </w:pPr>
+  </w:style>
 </w:styles>
 </file>
 

</xml_diff>